<commit_message>
Added Document for the Event Manager. Also tweaked the high level architecture for all the Alpha 02 modules. Also added more information about the Scoring and AI to the readme.
</commit_message>
<xml_diff>
--- a/Documentation/Module Designs/Alpha02/AI System.docx
+++ b/Documentation/Module Designs/Alpha02/AI System.docx
@@ -1,6 +1,6 @@
 
 <file path=word/document.xml><?xml version="1.0" encoding="utf-8"?>
-<w:document xmlns:wpc="http://schemas.microsoft.com/office/word/2010/wordprocessingCanvas" xmlns:cx="http://schemas.microsoft.com/office/drawing/2014/chartex" xmlns:cx1="http://schemas.microsoft.com/office/drawing/2015/9/8/chartex" xmlns:cx2="http://schemas.microsoft.com/office/drawing/2015/10/21/chartex" xmlns:cx3="http://schemas.microsoft.com/office/drawing/2016/5/9/chartex" xmlns:cx4="http://schemas.microsoft.com/office/drawing/2016/5/10/chartex" xmlns:cx5="http://schemas.microsoft.com/office/drawing/2016/5/11/chartex" xmlns:cx6="http://schemas.microsoft.com/office/drawing/2016/5/12/chartex" xmlns:cx7="http://schemas.microsoft.com/office/drawing/2016/5/13/chartex" xmlns:cx8="http://schemas.microsoft.com/office/drawing/2016/5/14/chartex" xmlns:mc="http://schemas.openxmlformats.org/markup-compatibility/2006" xmlns:aink="http://schemas.microsoft.com/office/drawing/2016/ink" xmlns:am3d="http://schemas.microsoft.com/office/drawing/2017/model3d" xmlns:o="urn:schemas-microsoft-com:office:office" xmlns:r="http://schemas.openxmlformats.org/officeDocument/2006/relationships" xmlns:m="http://schemas.openxmlformats.org/officeDocument/2006/math" xmlns:v="urn:schemas-microsoft-com:vml" xmlns:wp14="http://schemas.microsoft.com/office/word/2010/wordprocessingDrawing" xmlns:wp="http://schemas.openxmlformats.org/drawingml/2006/wordprocessingDrawing" xmlns:w10="urn:schemas-microsoft-com:office:word" xmlns:w="http://schemas.openxmlformats.org/wordprocessingml/2006/main" xmlns:w14="http://schemas.microsoft.com/office/word/2010/wordml" xmlns:w15="http://schemas.microsoft.com/office/word/2012/wordml" xmlns:w16cex="http://schemas.microsoft.com/office/word/2018/wordml/cex" xmlns:w16cid="http://schemas.microsoft.com/office/word/2016/wordml/cid" xmlns:w16="http://schemas.microsoft.com/office/word/2018/wordml" xmlns:w16se="http://schemas.microsoft.com/office/word/2015/wordml/symex" xmlns:wpg="http://schemas.microsoft.com/office/word/2010/wordprocessingGroup" xmlns:wpi="http://schemas.microsoft.com/office/word/2010/wordprocessingInk" xmlns:wne="http://schemas.microsoft.com/office/word/2006/wordml" xmlns:wps="http://schemas.microsoft.com/office/word/2010/wordprocessingShape" mc:Ignorable="w14 w15 w16se w16cid w16 w16cex wp14">
+<w:document xmlns:wpc="http://schemas.microsoft.com/office/word/2010/wordprocessingCanvas" xmlns:cx="http://schemas.microsoft.com/office/drawing/2014/chartex" xmlns:cx1="http://schemas.microsoft.com/office/drawing/2015/9/8/chartex" xmlns:cx2="http://schemas.microsoft.com/office/drawing/2015/10/21/chartex" xmlns:cx3="http://schemas.microsoft.com/office/drawing/2016/5/9/chartex" xmlns:cx4="http://schemas.microsoft.com/office/drawing/2016/5/10/chartex" xmlns:cx5="http://schemas.microsoft.com/office/drawing/2016/5/11/chartex" xmlns:cx6="http://schemas.microsoft.com/office/drawing/2016/5/12/chartex" xmlns:cx7="http://schemas.microsoft.com/office/drawing/2016/5/13/chartex" xmlns:cx8="http://schemas.microsoft.com/office/drawing/2016/5/14/chartex" xmlns:mc="http://schemas.openxmlformats.org/markup-compatibility/2006" xmlns:aink="http://schemas.microsoft.com/office/drawing/2016/ink" xmlns:am3d="http://schemas.microsoft.com/office/drawing/2017/model3d" xmlns:o="urn:schemas-microsoft-com:office:office" xmlns:r="http://schemas.openxmlformats.org/officeDocument/2006/relationships" xmlns:m="http://schemas.openxmlformats.org/officeDocument/2006/math" xmlns:v="urn:schemas-microsoft-com:vml" xmlns:wp14="http://schemas.microsoft.com/office/word/2010/wordprocessingDrawing" xmlns:wp="http://schemas.openxmlformats.org/drawingml/2006/wordprocessingDrawing" xmlns:w10="urn:schemas-microsoft-com:office:word" xmlns:w="http://schemas.openxmlformats.org/wordprocessingml/2006/main" xmlns:w14="http://schemas.microsoft.com/office/word/2010/wordml" xmlns:w15="http://schemas.microsoft.com/office/word/2012/wordml" xmlns:w16cex="http://schemas.microsoft.com/office/word/2018/wordml/cex" xmlns:w16cid="http://schemas.microsoft.com/office/word/2016/wordml/cid" xmlns:w16="http://schemas.microsoft.com/office/word/2018/wordml" xmlns:w16sdtdh="http://schemas.microsoft.com/office/word/2020/wordml/sdtdatahash" xmlns:w16se="http://schemas.microsoft.com/office/word/2015/wordml/symex" xmlns:wpg="http://schemas.microsoft.com/office/word/2010/wordprocessingGroup" xmlns:wpi="http://schemas.microsoft.com/office/word/2010/wordprocessingInk" xmlns:wne="http://schemas.microsoft.com/office/word/2006/wordml" xmlns:wps="http://schemas.microsoft.com/office/word/2010/wordprocessingShape" mc:Ignorable="w14 w15 w16se w16cid w16 w16cex w16sdtdh wp14">
   <w:body>
     <w:p>
       <w:pPr>
@@ -1216,9 +1216,8 @@
           <w:sz w:val="28"/>
           <w:szCs w:val="22"/>
         </w:rPr>
-        <w:t xml:space="preserve"> </w:t>
-      </w:r>
-      <w:proofErr w:type="gramStart"/>
+        <w:t xml:space="preserve"> – </w:t>
+      </w:r>
       <w:r>
         <w:rPr>
           <w:rFonts w:asciiTheme="minorHAnsi" w:hAnsiTheme="minorHAnsi" w:cstheme="minorHAnsi"/>
@@ -1226,18 +1225,8 @@
           <w:sz w:val="28"/>
           <w:szCs w:val="22"/>
         </w:rPr>
-        <w:t xml:space="preserve">–  </w:t>
-      </w:r>
-      <w:r>
-        <w:rPr>
-          <w:rFonts w:asciiTheme="minorHAnsi" w:hAnsiTheme="minorHAnsi" w:cstheme="minorHAnsi"/>
-          <w:bCs/>
-          <w:sz w:val="28"/>
-          <w:szCs w:val="22"/>
-        </w:rPr>
         <w:t>15</w:t>
       </w:r>
-      <w:proofErr w:type="gramEnd"/>
       <w:r>
         <w:rPr>
           <w:rFonts w:asciiTheme="minorHAnsi" w:hAnsiTheme="minorHAnsi" w:cstheme="minorHAnsi"/>
@@ -1312,9 +1301,8 @@
           <w:sz w:val="28"/>
           <w:szCs w:val="22"/>
         </w:rPr>
-        <w:t xml:space="preserve"> </w:t>
-      </w:r>
-      <w:proofErr w:type="gramStart"/>
+        <w:t xml:space="preserve"> – </w:t>
+      </w:r>
       <w:r>
         <w:rPr>
           <w:rFonts w:asciiTheme="minorHAnsi" w:hAnsiTheme="minorHAnsi" w:cstheme="minorHAnsi"/>
@@ -1322,7 +1310,7 @@
           <w:sz w:val="28"/>
           <w:szCs w:val="22"/>
         </w:rPr>
-        <w:t xml:space="preserve">– </w:t>
+        <w:t>Added Sequence Diagrams and cleaned UML Diagram</w:t>
       </w:r>
       <w:r>
         <w:rPr>
@@ -1331,17 +1319,7 @@
           <w:sz w:val="28"/>
           <w:szCs w:val="22"/>
         </w:rPr>
-        <w:t xml:space="preserve"> Added</w:t>
-      </w:r>
-      <w:proofErr w:type="gramEnd"/>
-      <w:r>
-        <w:rPr>
-          <w:rFonts w:asciiTheme="minorHAnsi" w:hAnsiTheme="minorHAnsi" w:cstheme="minorHAnsi"/>
-          <w:bCs/>
-          <w:sz w:val="28"/>
-          <w:szCs w:val="22"/>
-        </w:rPr>
-        <w:t xml:space="preserve"> Sequence Diagrams and cleaned UML Diagram</w:t>
+        <w:t>.</w:t>
       </w:r>
     </w:p>
     <w:p>
@@ -2367,7 +2345,17 @@
           <w:sz w:val="28"/>
           <w:szCs w:val="28"/>
         </w:rPr>
-        <w:t>11</w:t>
+        <w:t>1</w:t>
+      </w:r>
+      <w:r>
+        <w:rPr>
+          <w:rFonts w:cstheme="minorHAnsi"/>
+          <w:b/>
+          <w:bCs/>
+          <w:sz w:val="28"/>
+          <w:szCs w:val="28"/>
+        </w:rPr>
+        <w:t>2</w:t>
       </w:r>
     </w:p>
     <w:p>
@@ -2879,7 +2867,17 @@
           <w:sz w:val="28"/>
           <w:szCs w:val="28"/>
         </w:rPr>
-        <w:t>25</w:t>
+        <w:t>2</w:t>
+      </w:r>
+      <w:r>
+        <w:rPr>
+          <w:rStyle w:val="Strong"/>
+          <w:rFonts w:cstheme="minorHAnsi"/>
+          <w:color w:val="0E101A"/>
+          <w:sz w:val="28"/>
+          <w:szCs w:val="28"/>
+        </w:rPr>
+        <w:t>6</w:t>
       </w:r>
     </w:p>
     <w:p>
@@ -5560,7 +5558,41 @@
         </w:rPr>
         <w:t xml:space="preserve"> </w:t>
       </w:r>
-    </w:p>
+      <w:bookmarkStart w:id="2" w:name="_Hlk69554886"/>
+      <w:bookmarkStart w:id="3" w:name="_Hlk69554950"/>
+      <w:r>
+        <w:rPr>
+          <w:rFonts w:eastAsia="Times New Roman" w:cstheme="minorHAnsi"/>
+          <w:color w:val="0E101A"/>
+          <w:sz w:val="28"/>
+          <w:szCs w:val="28"/>
+          <w:lang w:eastAsia="en-CA"/>
+        </w:rPr>
+        <w:t xml:space="preserve">Event Manager </w:t>
+      </w:r>
+      <w:r>
+        <w:rPr>
+          <w:rFonts w:eastAsia="Times New Roman" w:cstheme="minorHAnsi"/>
+          <w:color w:val="0E101A"/>
+          <w:sz w:val="28"/>
+          <w:szCs w:val="28"/>
+          <w:lang w:eastAsia="en-CA"/>
+        </w:rPr>
+        <w:t>handles and centralizes level-specific events such as Turn System Events, Camera Switch Events, Level Win/Lose Events, Scoring Events with other small events using the functions and working along with other actors</w:t>
+      </w:r>
+      <w:r>
+        <w:rPr>
+          <w:rFonts w:eastAsia="Times New Roman" w:cstheme="minorHAnsi"/>
+          <w:color w:val="0E101A"/>
+          <w:sz w:val="28"/>
+          <w:szCs w:val="28"/>
+          <w:lang w:eastAsia="en-CA"/>
+        </w:rPr>
+        <w:t>.</w:t>
+      </w:r>
+      <w:bookmarkEnd w:id="3"/>
+    </w:p>
+    <w:bookmarkEnd w:id="2"/>
     <w:p>
       <w:pPr>
         <w:spacing w:after="0" w:line="240" w:lineRule="auto"/>
@@ -5613,8 +5645,8 @@
         </w:rPr>
         <w:t xml:space="preserve">- </w:t>
       </w:r>
-      <w:bookmarkStart w:id="2" w:name="OLE_LINK1"/>
-      <w:bookmarkStart w:id="3" w:name="OLE_LINK2"/>
+      <w:bookmarkStart w:id="4" w:name="OLE_LINK1"/>
+      <w:bookmarkStart w:id="5" w:name="OLE_LINK2"/>
       <w:r>
         <w:rPr>
           <w:rFonts w:eastAsia="Times New Roman" w:cstheme="minorHAnsi"/>
@@ -5625,8 +5657,8 @@
         </w:rPr>
         <w:t>Camera Manager is responsible for handling the game view. It provides the functionality of spawning the camera and handles the switching between the desired cameras.</w:t>
       </w:r>
-      <w:bookmarkEnd w:id="2"/>
-      <w:bookmarkEnd w:id="3"/>
+      <w:bookmarkEnd w:id="4"/>
+      <w:bookmarkEnd w:id="5"/>
     </w:p>
     <w:p>
       <w:pPr>
@@ -5706,6 +5738,72 @@
     </w:p>
     <w:p>
       <w:pPr>
+        <w:pStyle w:val="ListParagraph"/>
+        <w:spacing w:line="256" w:lineRule="auto"/>
+        <w:rPr>
+          <w:rFonts w:eastAsia="Times New Roman" w:cstheme="minorHAnsi"/>
+          <w:color w:val="0E101A"/>
+          <w:sz w:val="28"/>
+          <w:szCs w:val="28"/>
+          <w:lang w:eastAsia="en-CA"/>
+        </w:rPr>
+      </w:pPr>
+    </w:p>
+    <w:p>
+      <w:pPr>
+        <w:pStyle w:val="ListParagraph"/>
+        <w:numPr>
+          <w:ilvl w:val="0"/>
+          <w:numId w:val="4"/>
+        </w:numPr>
+        <w:spacing w:line="256" w:lineRule="auto"/>
+        <w:rPr>
+          <w:rFonts w:eastAsia="Times New Roman" w:cstheme="minorHAnsi"/>
+          <w:color w:val="0E101A"/>
+          <w:sz w:val="28"/>
+          <w:szCs w:val="28"/>
+          <w:lang w:eastAsia="en-CA"/>
+        </w:rPr>
+      </w:pPr>
+      <w:r>
+        <w:rPr>
+          <w:rFonts w:eastAsia="Times New Roman" w:cstheme="minorHAnsi"/>
+          <w:b/>
+          <w:bCs/>
+          <w:color w:val="0E101A"/>
+          <w:sz w:val="28"/>
+          <w:szCs w:val="28"/>
+          <w:lang w:eastAsia="en-CA"/>
+        </w:rPr>
+        <w:t xml:space="preserve"> Scoring System -</w:t>
+      </w:r>
+      <w:r>
+        <w:rPr>
+          <w:rFonts w:eastAsia="Times New Roman" w:cstheme="minorHAnsi"/>
+          <w:color w:val="0E101A"/>
+          <w:sz w:val="28"/>
+          <w:szCs w:val="28"/>
+          <w:lang w:eastAsia="en-CA"/>
+        </w:rPr>
+        <w:t xml:space="preserve"> </w:t>
+      </w:r>
+      <w:bookmarkStart w:id="6" w:name="_Hlk69555000"/>
+      <w:bookmarkStart w:id="7" w:name="_Hlk69555058"/>
+      <w:r>
+        <w:rPr>
+          <w:rFonts w:eastAsia="Times New Roman" w:cstheme="minorHAnsi"/>
+          <w:color w:val="0E101A"/>
+          <w:sz w:val="28"/>
+          <w:szCs w:val="28"/>
+          <w:lang w:eastAsia="en-CA"/>
+        </w:rPr>
+        <w:t>The Scoring System is responsible for keeping track of number and type of stars earned by the player throughout the game across the levels.</w:t>
+      </w:r>
+      <w:bookmarkEnd w:id="6"/>
+    </w:p>
+    <w:bookmarkEnd w:id="7"/>
+    <w:p>
+      <w:pPr>
         <w:spacing w:after="0" w:line="240" w:lineRule="auto"/>
         <w:jc w:val="both"/>
         <w:rPr>
@@ -5721,27 +5819,28 @@
           <w:rFonts w:cstheme="minorHAnsi"/>
           <w:noProof/>
         </w:rPr>
+        <w:lastRenderedPageBreak/>
         <w:drawing>
-          <wp:anchor distT="0" distB="0" distL="114300" distR="114300" simplePos="0" relativeHeight="251674624" behindDoc="1" locked="0" layoutInCell="1" allowOverlap="1" wp14:anchorId="29F2960A" wp14:editId="7FD364D7">
+          <wp:anchor distT="0" distB="0" distL="114300" distR="114300" simplePos="0" relativeHeight="251709440" behindDoc="1" locked="0" layoutInCell="1" allowOverlap="1" wp14:anchorId="11B30237" wp14:editId="619C6F05">
             <wp:simplePos x="0" y="0"/>
             <wp:positionH relativeFrom="margin">
-              <wp:align>left</wp:align>
+              <wp:posOffset>-532765</wp:posOffset>
             </wp:positionH>
             <wp:positionV relativeFrom="paragraph">
-              <wp:posOffset>290830</wp:posOffset>
+              <wp:posOffset>0</wp:posOffset>
             </wp:positionV>
-            <wp:extent cx="6005830" cy="3823335"/>
-            <wp:effectExtent l="0" t="0" r="0" b="5715"/>
+            <wp:extent cx="7042150" cy="5487670"/>
+            <wp:effectExtent l="0" t="0" r="6350" b="0"/>
             <wp:wrapTight wrapText="bothSides">
               <wp:wrapPolygon edited="0">
                 <wp:start x="0" y="0"/>
-                <wp:lineTo x="0" y="21525"/>
-                <wp:lineTo x="21513" y="21525"/>
-                <wp:lineTo x="21513" y="0"/>
+                <wp:lineTo x="0" y="21520"/>
+                <wp:lineTo x="21561" y="21520"/>
+                <wp:lineTo x="21561" y="0"/>
                 <wp:lineTo x="0" y="0"/>
               </wp:wrapPolygon>
             </wp:wrapTight>
-            <wp:docPr id="19" name="Picture 19"/>
+            <wp:docPr id="5" name="Picture 5"/>
             <wp:cNvGraphicFramePr>
               <a:graphicFrameLocks xmlns:a="http://schemas.openxmlformats.org/drawingml/2006/main" noChangeAspect="1"/>
             </wp:cNvGraphicFramePr>
@@ -5749,7 +5848,7 @@
               <a:graphicData uri="http://schemas.openxmlformats.org/drawingml/2006/picture">
                 <pic:pic xmlns:pic="http://schemas.openxmlformats.org/drawingml/2006/picture">
                   <pic:nvPicPr>
-                    <pic:cNvPr id="0" name="Picture 2"/>
+                    <pic:cNvPr id="0" name="Picture 1"/>
                     <pic:cNvPicPr>
                       <a:picLocks noChangeAspect="1" noChangeArrowheads="1"/>
                     </pic:cNvPicPr>
@@ -5770,7 +5869,7 @@
                   <pic:spPr bwMode="auto">
                     <a:xfrm>
                       <a:off x="0" y="0"/>
-                      <a:ext cx="6005830" cy="3823335"/>
+                      <a:ext cx="7042150" cy="5487670"/>
                     </a:xfrm>
                     <a:prstGeom prst="rect">
                       <a:avLst/>
@@ -5801,6 +5900,104 @@
           <w:color w:val="0E101A"/>
           <w:sz w:val="28"/>
           <w:szCs w:val="28"/>
+          <w:lang w:eastAsia="en-CA"/>
+        </w:rPr>
+      </w:pPr>
+    </w:p>
+    <w:p>
+      <w:pPr>
+        <w:spacing w:after="0" w:line="240" w:lineRule="auto"/>
+        <w:rPr>
+          <w:rFonts w:eastAsia="Times New Roman" w:cstheme="minorHAnsi"/>
+          <w:b/>
+          <w:bCs/>
+          <w:color w:val="0E101A"/>
+          <w:sz w:val="32"/>
+          <w:szCs w:val="32"/>
+          <w:lang w:eastAsia="en-CA"/>
+        </w:rPr>
+      </w:pPr>
+    </w:p>
+    <w:p>
+      <w:pPr>
+        <w:spacing w:after="0" w:line="240" w:lineRule="auto"/>
+        <w:rPr>
+          <w:rFonts w:eastAsia="Times New Roman" w:cstheme="minorHAnsi"/>
+          <w:b/>
+          <w:bCs/>
+          <w:color w:val="0E101A"/>
+          <w:sz w:val="32"/>
+          <w:szCs w:val="32"/>
+          <w:lang w:eastAsia="en-CA"/>
+        </w:rPr>
+      </w:pPr>
+    </w:p>
+    <w:p>
+      <w:pPr>
+        <w:spacing w:after="0" w:line="240" w:lineRule="auto"/>
+        <w:rPr>
+          <w:rFonts w:eastAsia="Times New Roman" w:cstheme="minorHAnsi"/>
+          <w:b/>
+          <w:bCs/>
+          <w:color w:val="0E101A"/>
+          <w:sz w:val="32"/>
+          <w:szCs w:val="32"/>
+          <w:lang w:eastAsia="en-CA"/>
+        </w:rPr>
+      </w:pPr>
+    </w:p>
+    <w:p>
+      <w:pPr>
+        <w:spacing w:after="0" w:line="240" w:lineRule="auto"/>
+        <w:rPr>
+          <w:rFonts w:eastAsia="Times New Roman" w:cstheme="minorHAnsi"/>
+          <w:b/>
+          <w:bCs/>
+          <w:color w:val="0E101A"/>
+          <w:sz w:val="32"/>
+          <w:szCs w:val="32"/>
+          <w:lang w:eastAsia="en-CA"/>
+        </w:rPr>
+      </w:pPr>
+    </w:p>
+    <w:p>
+      <w:pPr>
+        <w:spacing w:after="0" w:line="240" w:lineRule="auto"/>
+        <w:rPr>
+          <w:rFonts w:eastAsia="Times New Roman" w:cstheme="minorHAnsi"/>
+          <w:b/>
+          <w:bCs/>
+          <w:color w:val="0E101A"/>
+          <w:sz w:val="32"/>
+          <w:szCs w:val="32"/>
+          <w:lang w:eastAsia="en-CA"/>
+        </w:rPr>
+      </w:pPr>
+    </w:p>
+    <w:p>
+      <w:pPr>
+        <w:spacing w:after="0" w:line="240" w:lineRule="auto"/>
+        <w:rPr>
+          <w:rFonts w:eastAsia="Times New Roman" w:cstheme="minorHAnsi"/>
+          <w:b/>
+          <w:bCs/>
+          <w:color w:val="0E101A"/>
+          <w:sz w:val="32"/>
+          <w:szCs w:val="32"/>
+          <w:lang w:eastAsia="en-CA"/>
+        </w:rPr>
+      </w:pPr>
+    </w:p>
+    <w:p>
+      <w:pPr>
+        <w:spacing w:after="0" w:line="240" w:lineRule="auto"/>
+        <w:rPr>
+          <w:rFonts w:eastAsia="Times New Roman" w:cstheme="minorHAnsi"/>
+          <w:b/>
+          <w:bCs/>
+          <w:color w:val="0E101A"/>
+          <w:sz w:val="32"/>
+          <w:szCs w:val="32"/>
           <w:lang w:eastAsia="en-CA"/>
         </w:rPr>
       </w:pPr>
@@ -6633,7 +6830,7 @@
           <w:lang w:eastAsia="en-CA"/>
         </w:rPr>
       </w:pPr>
-      <w:bookmarkStart w:id="4" w:name="_Hlk66826719"/>
+      <w:bookmarkStart w:id="8" w:name="_Hlk66826719"/>
     </w:p>
     <w:p>
       <w:pPr>
@@ -7036,7 +7233,7 @@
         </w:rPr>
         <w:t>Tile</w:t>
       </w:r>
-      <w:bookmarkEnd w:id="4"/>
+      <w:bookmarkEnd w:id="8"/>
     </w:p>
     <w:p>
       <w:pPr>
@@ -7240,26 +7437,26 @@
           <w:lang w:eastAsia="en-CA"/>
         </w:rPr>
         <w:drawing>
-          <wp:anchor distT="0" distB="0" distL="114300" distR="114300" simplePos="0" relativeHeight="251697152" behindDoc="1" locked="0" layoutInCell="1" allowOverlap="1" wp14:anchorId="6A8BDABA" wp14:editId="3049032F">
+          <wp:anchor distT="0" distB="0" distL="114300" distR="114300" simplePos="0" relativeHeight="251708416" behindDoc="1" locked="0" layoutInCell="1" allowOverlap="1" wp14:anchorId="4F9A9BB2" wp14:editId="26CD6BE9">
             <wp:simplePos x="0" y="0"/>
             <wp:positionH relativeFrom="margin">
               <wp:align>center</wp:align>
             </wp:positionH>
             <wp:positionV relativeFrom="paragraph">
-              <wp:posOffset>15050</wp:posOffset>
+              <wp:posOffset>300899</wp:posOffset>
             </wp:positionV>
-            <wp:extent cx="4618990" cy="4987290"/>
-            <wp:effectExtent l="0" t="0" r="0" b="3810"/>
+            <wp:extent cx="5704115" cy="6581671"/>
+            <wp:effectExtent l="0" t="0" r="0" b="0"/>
             <wp:wrapTight wrapText="bothSides">
               <wp:wrapPolygon edited="0">
                 <wp:start x="0" y="0"/>
-                <wp:lineTo x="0" y="21534"/>
-                <wp:lineTo x="21469" y="21534"/>
-                <wp:lineTo x="21469" y="0"/>
+                <wp:lineTo x="0" y="21508"/>
+                <wp:lineTo x="21499" y="21508"/>
+                <wp:lineTo x="21499" y="0"/>
                 <wp:lineTo x="0" y="0"/>
               </wp:wrapPolygon>
             </wp:wrapTight>
-            <wp:docPr id="5" name="Picture 5"/>
+            <wp:docPr id="6" name="Picture 6"/>
             <wp:cNvGraphicFramePr>
               <a:graphicFrameLocks xmlns:a="http://schemas.openxmlformats.org/drawingml/2006/main" noChangeAspect="1"/>
             </wp:cNvGraphicFramePr>
@@ -7267,26 +7464,28 @@
               <a:graphicData uri="http://schemas.openxmlformats.org/drawingml/2006/picture">
                 <pic:pic xmlns:pic="http://schemas.openxmlformats.org/drawingml/2006/picture">
                   <pic:nvPicPr>
-                    <pic:cNvPr id="0" name="Picture 4"/>
+                    <pic:cNvPr id="0" name="Picture 1"/>
                     <pic:cNvPicPr>
                       <a:picLocks noChangeAspect="1" noChangeArrowheads="1"/>
                     </pic:cNvPicPr>
                   </pic:nvPicPr>
-                  <pic:blipFill rotWithShape="1">
-                    <a:blip r:embed="rId12">
+                  <pic:blipFill>
+                    <a:blip r:embed="rId12" cstate="print">
                       <a:extLst>
                         <a:ext uri="{28A0092B-C50C-407E-A947-70E740481C1C}">
                           <a14:useLocalDpi xmlns:a14="http://schemas.microsoft.com/office/drawing/2010/main" val="0"/>
                         </a:ext>
                       </a:extLst>
                     </a:blip>
-                    <a:srcRect t="7382" r="5039" b="5705"/>
-                    <a:stretch/>
+                    <a:srcRect/>
+                    <a:stretch>
+                      <a:fillRect/>
+                    </a:stretch>
                   </pic:blipFill>
                   <pic:spPr bwMode="auto">
                     <a:xfrm>
                       <a:off x="0" y="0"/>
-                      <a:ext cx="4618990" cy="4987290"/>
+                      <a:ext cx="5704115" cy="6581671"/>
                     </a:xfrm>
                     <a:prstGeom prst="rect">
                       <a:avLst/>
@@ -7295,11 +7494,6 @@
                     <a:ln>
                       <a:noFill/>
                     </a:ln>
-                    <a:extLst>
-                      <a:ext uri="{53640926-AAD7-44D8-BBD7-CCE9431645EC}">
-                        <a14:shadowObscured xmlns:a14="http://schemas.microsoft.com/office/drawing/2010/main"/>
-                      </a:ext>
-                    </a:extLst>
                   </pic:spPr>
                 </pic:pic>
               </a:graphicData>
@@ -7323,358 +7517,6 @@
           <w:color w:val="0E101A"/>
           <w:sz w:val="28"/>
           <w:szCs w:val="28"/>
-          <w:lang w:eastAsia="en-CA"/>
-        </w:rPr>
-      </w:pPr>
-    </w:p>
-    <w:p>
-      <w:pPr>
-        <w:spacing w:after="0" w:line="240" w:lineRule="auto"/>
-        <w:jc w:val="both"/>
-        <w:rPr>
-          <w:rFonts w:eastAsia="Times New Roman" w:cstheme="minorHAnsi"/>
-          <w:color w:val="0E101A"/>
-          <w:sz w:val="28"/>
-          <w:szCs w:val="28"/>
-          <w:lang w:eastAsia="en-CA"/>
-        </w:rPr>
-      </w:pPr>
-    </w:p>
-    <w:p>
-      <w:pPr>
-        <w:spacing w:after="0" w:line="240" w:lineRule="auto"/>
-        <w:jc w:val="both"/>
-        <w:rPr>
-          <w:rFonts w:eastAsia="Times New Roman" w:cstheme="minorHAnsi"/>
-          <w:color w:val="0E101A"/>
-          <w:sz w:val="28"/>
-          <w:szCs w:val="28"/>
-          <w:lang w:eastAsia="en-CA"/>
-        </w:rPr>
-      </w:pPr>
-    </w:p>
-    <w:p>
-      <w:pPr>
-        <w:spacing w:after="0" w:line="240" w:lineRule="auto"/>
-        <w:jc w:val="both"/>
-        <w:rPr>
-          <w:rFonts w:eastAsia="Times New Roman" w:cstheme="minorHAnsi"/>
-          <w:color w:val="0E101A"/>
-          <w:sz w:val="28"/>
-          <w:szCs w:val="28"/>
-          <w:lang w:eastAsia="en-CA"/>
-        </w:rPr>
-      </w:pPr>
-    </w:p>
-    <w:p>
-      <w:pPr>
-        <w:spacing w:after="0" w:line="240" w:lineRule="auto"/>
-        <w:jc w:val="both"/>
-        <w:rPr>
-          <w:rFonts w:eastAsia="Times New Roman" w:cstheme="minorHAnsi"/>
-          <w:color w:val="0E101A"/>
-          <w:sz w:val="28"/>
-          <w:szCs w:val="28"/>
-          <w:lang w:eastAsia="en-CA"/>
-        </w:rPr>
-      </w:pPr>
-    </w:p>
-    <w:p>
-      <w:pPr>
-        <w:spacing w:after="0" w:line="240" w:lineRule="auto"/>
-        <w:jc w:val="both"/>
-        <w:rPr>
-          <w:rFonts w:eastAsia="Times New Roman" w:cstheme="minorHAnsi"/>
-          <w:color w:val="0E101A"/>
-          <w:sz w:val="28"/>
-          <w:szCs w:val="28"/>
-          <w:lang w:eastAsia="en-CA"/>
-        </w:rPr>
-      </w:pPr>
-    </w:p>
-    <w:p>
-      <w:pPr>
-        <w:spacing w:after="0" w:line="240" w:lineRule="auto"/>
-        <w:jc w:val="both"/>
-        <w:rPr>
-          <w:rFonts w:eastAsia="Times New Roman" w:cstheme="minorHAnsi"/>
-          <w:color w:val="0E101A"/>
-          <w:sz w:val="28"/>
-          <w:szCs w:val="28"/>
-          <w:lang w:eastAsia="en-CA"/>
-        </w:rPr>
-      </w:pPr>
-    </w:p>
-    <w:p>
-      <w:pPr>
-        <w:spacing w:after="0" w:line="240" w:lineRule="auto"/>
-        <w:jc w:val="both"/>
-        <w:rPr>
-          <w:rFonts w:eastAsia="Times New Roman" w:cstheme="minorHAnsi"/>
-          <w:color w:val="0E101A"/>
-          <w:sz w:val="28"/>
-          <w:szCs w:val="28"/>
-          <w:lang w:eastAsia="en-CA"/>
-        </w:rPr>
-      </w:pPr>
-    </w:p>
-    <w:p>
-      <w:pPr>
-        <w:spacing w:after="0" w:line="240" w:lineRule="auto"/>
-        <w:jc w:val="both"/>
-        <w:rPr>
-          <w:rFonts w:eastAsia="Times New Roman" w:cstheme="minorHAnsi"/>
-          <w:color w:val="0E101A"/>
-          <w:sz w:val="28"/>
-          <w:szCs w:val="28"/>
-          <w:lang w:eastAsia="en-CA"/>
-        </w:rPr>
-      </w:pPr>
-    </w:p>
-    <w:p>
-      <w:pPr>
-        <w:spacing w:after="0" w:line="240" w:lineRule="auto"/>
-        <w:jc w:val="both"/>
-        <w:rPr>
-          <w:rFonts w:eastAsia="Times New Roman" w:cstheme="minorHAnsi"/>
-          <w:color w:val="0E101A"/>
-          <w:sz w:val="28"/>
-          <w:szCs w:val="28"/>
-          <w:lang w:eastAsia="en-CA"/>
-        </w:rPr>
-      </w:pPr>
-    </w:p>
-    <w:p>
-      <w:pPr>
-        <w:spacing w:after="0" w:line="240" w:lineRule="auto"/>
-        <w:jc w:val="both"/>
-        <w:rPr>
-          <w:rFonts w:eastAsia="Times New Roman" w:cstheme="minorHAnsi"/>
-          <w:color w:val="0E101A"/>
-          <w:sz w:val="28"/>
-          <w:szCs w:val="28"/>
-          <w:lang w:eastAsia="en-CA"/>
-        </w:rPr>
-      </w:pPr>
-    </w:p>
-    <w:p>
-      <w:pPr>
-        <w:spacing w:after="0" w:line="240" w:lineRule="auto"/>
-        <w:jc w:val="both"/>
-        <w:rPr>
-          <w:rFonts w:eastAsia="Times New Roman" w:cstheme="minorHAnsi"/>
-          <w:color w:val="0E101A"/>
-          <w:sz w:val="28"/>
-          <w:szCs w:val="28"/>
-          <w:lang w:eastAsia="en-CA"/>
-        </w:rPr>
-      </w:pPr>
-    </w:p>
-    <w:p>
-      <w:pPr>
-        <w:spacing w:after="0" w:line="240" w:lineRule="auto"/>
-        <w:jc w:val="both"/>
-        <w:rPr>
-          <w:rFonts w:eastAsia="Times New Roman" w:cstheme="minorHAnsi"/>
-          <w:color w:val="0E101A"/>
-          <w:sz w:val="28"/>
-          <w:szCs w:val="28"/>
-          <w:lang w:eastAsia="en-CA"/>
-        </w:rPr>
-      </w:pPr>
-    </w:p>
-    <w:p>
-      <w:pPr>
-        <w:spacing w:after="0" w:line="240" w:lineRule="auto"/>
-        <w:rPr>
-          <w:rFonts w:eastAsia="Times New Roman" w:cstheme="minorHAnsi"/>
-          <w:b/>
-          <w:bCs/>
-          <w:color w:val="0E101A"/>
-          <w:sz w:val="36"/>
-          <w:szCs w:val="36"/>
-          <w:lang w:eastAsia="en-CA"/>
-        </w:rPr>
-      </w:pPr>
-    </w:p>
-    <w:p>
-      <w:pPr>
-        <w:spacing w:after="0" w:line="240" w:lineRule="auto"/>
-        <w:rPr>
-          <w:rFonts w:eastAsia="Times New Roman" w:cstheme="minorHAnsi"/>
-          <w:b/>
-          <w:bCs/>
-          <w:color w:val="0E101A"/>
-          <w:sz w:val="36"/>
-          <w:szCs w:val="36"/>
-          <w:lang w:eastAsia="en-CA"/>
-        </w:rPr>
-      </w:pPr>
-    </w:p>
-    <w:p>
-      <w:pPr>
-        <w:spacing w:after="0" w:line="240" w:lineRule="auto"/>
-        <w:rPr>
-          <w:rFonts w:eastAsia="Times New Roman" w:cstheme="minorHAnsi"/>
-          <w:b/>
-          <w:bCs/>
-          <w:color w:val="0E101A"/>
-          <w:sz w:val="36"/>
-          <w:szCs w:val="36"/>
-          <w:lang w:eastAsia="en-CA"/>
-        </w:rPr>
-      </w:pPr>
-    </w:p>
-    <w:p>
-      <w:pPr>
-        <w:spacing w:after="0" w:line="240" w:lineRule="auto"/>
-        <w:rPr>
-          <w:rFonts w:eastAsia="Times New Roman" w:cstheme="minorHAnsi"/>
-          <w:b/>
-          <w:bCs/>
-          <w:color w:val="0E101A"/>
-          <w:sz w:val="36"/>
-          <w:szCs w:val="36"/>
-          <w:lang w:eastAsia="en-CA"/>
-        </w:rPr>
-      </w:pPr>
-    </w:p>
-    <w:p>
-      <w:pPr>
-        <w:spacing w:after="0" w:line="240" w:lineRule="auto"/>
-        <w:rPr>
-          <w:rFonts w:eastAsia="Times New Roman" w:cstheme="minorHAnsi"/>
-          <w:b/>
-          <w:bCs/>
-          <w:color w:val="0E101A"/>
-          <w:sz w:val="36"/>
-          <w:szCs w:val="36"/>
-          <w:lang w:eastAsia="en-CA"/>
-        </w:rPr>
-      </w:pPr>
-    </w:p>
-    <w:p>
-      <w:pPr>
-        <w:spacing w:after="0" w:line="240" w:lineRule="auto"/>
-        <w:rPr>
-          <w:rFonts w:eastAsia="Times New Roman" w:cstheme="minorHAnsi"/>
-          <w:b/>
-          <w:bCs/>
-          <w:color w:val="0E101A"/>
-          <w:sz w:val="36"/>
-          <w:szCs w:val="36"/>
-          <w:lang w:eastAsia="en-CA"/>
-        </w:rPr>
-      </w:pPr>
-    </w:p>
-    <w:p>
-      <w:pPr>
-        <w:spacing w:after="0" w:line="240" w:lineRule="auto"/>
-        <w:rPr>
-          <w:rFonts w:eastAsia="Times New Roman" w:cstheme="minorHAnsi"/>
-          <w:b/>
-          <w:bCs/>
-          <w:color w:val="0E101A"/>
-          <w:sz w:val="36"/>
-          <w:szCs w:val="36"/>
-          <w:lang w:eastAsia="en-CA"/>
-        </w:rPr>
-      </w:pPr>
-    </w:p>
-    <w:p>
-      <w:pPr>
-        <w:spacing w:after="0" w:line="240" w:lineRule="auto"/>
-        <w:rPr>
-          <w:rFonts w:eastAsia="Times New Roman" w:cstheme="minorHAnsi"/>
-          <w:b/>
-          <w:bCs/>
-          <w:color w:val="0E101A"/>
-          <w:sz w:val="36"/>
-          <w:szCs w:val="36"/>
-          <w:lang w:eastAsia="en-CA"/>
-        </w:rPr>
-      </w:pPr>
-    </w:p>
-    <w:p>
-      <w:pPr>
-        <w:spacing w:after="0" w:line="240" w:lineRule="auto"/>
-        <w:rPr>
-          <w:rFonts w:eastAsia="Times New Roman" w:cstheme="minorHAnsi"/>
-          <w:b/>
-          <w:bCs/>
-          <w:color w:val="0E101A"/>
-          <w:sz w:val="36"/>
-          <w:szCs w:val="36"/>
-          <w:lang w:eastAsia="en-CA"/>
-        </w:rPr>
-      </w:pPr>
-    </w:p>
-    <w:p>
-      <w:pPr>
-        <w:spacing w:after="0" w:line="240" w:lineRule="auto"/>
-        <w:rPr>
-          <w:rFonts w:eastAsia="Times New Roman" w:cstheme="minorHAnsi"/>
-          <w:b/>
-          <w:bCs/>
-          <w:color w:val="0E101A"/>
-          <w:sz w:val="36"/>
-          <w:szCs w:val="36"/>
-          <w:lang w:eastAsia="en-CA"/>
-        </w:rPr>
-      </w:pPr>
-    </w:p>
-    <w:p>
-      <w:pPr>
-        <w:spacing w:after="0" w:line="240" w:lineRule="auto"/>
-        <w:rPr>
-          <w:rFonts w:eastAsia="Times New Roman" w:cstheme="minorHAnsi"/>
-          <w:b/>
-          <w:bCs/>
-          <w:color w:val="0E101A"/>
-          <w:sz w:val="36"/>
-          <w:szCs w:val="36"/>
-          <w:lang w:eastAsia="en-CA"/>
-        </w:rPr>
-      </w:pPr>
-    </w:p>
-    <w:p>
-      <w:pPr>
-        <w:spacing w:after="0" w:line="240" w:lineRule="auto"/>
-        <w:rPr>
-          <w:rFonts w:eastAsia="Times New Roman" w:cstheme="minorHAnsi"/>
-          <w:b/>
-          <w:bCs/>
-          <w:color w:val="0E101A"/>
-          <w:sz w:val="36"/>
-          <w:szCs w:val="36"/>
-          <w:lang w:eastAsia="en-CA"/>
-        </w:rPr>
-      </w:pPr>
-    </w:p>
-    <w:p>
-      <w:pPr>
-        <w:spacing w:after="0" w:line="240" w:lineRule="auto"/>
-        <w:rPr>
-          <w:rFonts w:eastAsia="Times New Roman" w:cstheme="minorHAnsi"/>
-          <w:b/>
-          <w:bCs/>
-          <w:color w:val="0E101A"/>
-          <w:sz w:val="36"/>
-          <w:szCs w:val="36"/>
-          <w:lang w:eastAsia="en-CA"/>
-        </w:rPr>
-      </w:pPr>
-    </w:p>
-    <w:p>
-      <w:pPr>
-        <w:spacing w:after="0" w:line="240" w:lineRule="auto"/>
-        <w:rPr>
-          <w:rFonts w:eastAsia="Times New Roman" w:cstheme="minorHAnsi"/>
-          <w:b/>
-          <w:bCs/>
-          <w:color w:val="0E101A"/>
-          <w:sz w:val="32"/>
-          <w:szCs w:val="32"/>
           <w:lang w:eastAsia="en-CA"/>
         </w:rPr>
       </w:pPr>
@@ -11962,7 +11804,7 @@
           <w:lang w:eastAsia="en-CA"/>
         </w:rPr>
       </w:pPr>
-      <w:bookmarkStart w:id="5" w:name="_Hlk68686104"/>
+      <w:bookmarkStart w:id="9" w:name="_Hlk68686104"/>
     </w:p>
     <w:p>
       <w:pPr>
@@ -12100,7 +11942,7 @@
         </w:rPr>
         <w:t>Task Nodes</w:t>
       </w:r>
-      <w:bookmarkEnd w:id="5"/>
+      <w:bookmarkEnd w:id="9"/>
     </w:p>
     <w:p>
       <w:pPr>
@@ -14542,7 +14384,18 @@
           <w:szCs w:val="28"/>
           <w:lang w:eastAsia="en-CA"/>
         </w:rPr>
-        <w:t>Since ColdNite</w:t>
+        <w:t xml:space="preserve">Since </w:t>
+      </w:r>
+      <w:proofErr w:type="spellStart"/>
+      <w:r>
+        <w:rPr>
+          <w:rFonts w:eastAsia="Times New Roman" w:cstheme="minorHAnsi"/>
+          <w:color w:val="0E101A"/>
+          <w:sz w:val="28"/>
+          <w:szCs w:val="28"/>
+          <w:lang w:eastAsia="en-CA"/>
+        </w:rPr>
+        <w:t>ColdNite</w:t>
       </w:r>
       <w:r>
         <w:rPr>
@@ -14554,6 +14407,7 @@
         </w:rPr>
         <w:t>s</w:t>
       </w:r>
+      <w:proofErr w:type="spellEnd"/>
       <w:r>
         <w:rPr>
           <w:rFonts w:eastAsia="Times New Roman" w:cstheme="minorHAnsi"/>
@@ -14810,7 +14664,7 @@
 </file>
 
 <file path=word/endnotes.xml><?xml version="1.0" encoding="utf-8"?>
-<w:endnotes xmlns:wpc="http://schemas.microsoft.com/office/word/2010/wordprocessingCanvas" xmlns:cx="http://schemas.microsoft.com/office/drawing/2014/chartex" xmlns:cx1="http://schemas.microsoft.com/office/drawing/2015/9/8/chartex" xmlns:cx2="http://schemas.microsoft.com/office/drawing/2015/10/21/chartex" xmlns:cx3="http://schemas.microsoft.com/office/drawing/2016/5/9/chartex" xmlns:cx4="http://schemas.microsoft.com/office/drawing/2016/5/10/chartex" xmlns:cx5="http://schemas.microsoft.com/office/drawing/2016/5/11/chartex" xmlns:cx6="http://schemas.microsoft.com/office/drawing/2016/5/12/chartex" xmlns:cx7="http://schemas.microsoft.com/office/drawing/2016/5/13/chartex" xmlns:cx8="http://schemas.microsoft.com/office/drawing/2016/5/14/chartex" xmlns:mc="http://schemas.openxmlformats.org/markup-compatibility/2006" xmlns:aink="http://schemas.microsoft.com/office/drawing/2016/ink" xmlns:am3d="http://schemas.microsoft.com/office/drawing/2017/model3d" xmlns:o="urn:schemas-microsoft-com:office:office" xmlns:r="http://schemas.openxmlformats.org/officeDocument/2006/relationships" xmlns:m="http://schemas.openxmlformats.org/officeDocument/2006/math" xmlns:v="urn:schemas-microsoft-com:vml" xmlns:wp14="http://schemas.microsoft.com/office/word/2010/wordprocessingDrawing" xmlns:wp="http://schemas.openxmlformats.org/drawingml/2006/wordprocessingDrawing" xmlns:w10="urn:schemas-microsoft-com:office:word" xmlns:w="http://schemas.openxmlformats.org/wordprocessingml/2006/main" xmlns:w14="http://schemas.microsoft.com/office/word/2010/wordml" xmlns:w15="http://schemas.microsoft.com/office/word/2012/wordml" xmlns:w16cex="http://schemas.microsoft.com/office/word/2018/wordml/cex" xmlns:w16cid="http://schemas.microsoft.com/office/word/2016/wordml/cid" xmlns:w16="http://schemas.microsoft.com/office/word/2018/wordml" xmlns:w16se="http://schemas.microsoft.com/office/word/2015/wordml/symex" xmlns:wpg="http://schemas.microsoft.com/office/word/2010/wordprocessingGroup" xmlns:wpi="http://schemas.microsoft.com/office/word/2010/wordprocessingInk" xmlns:wne="http://schemas.microsoft.com/office/word/2006/wordml" xmlns:wps="http://schemas.microsoft.com/office/word/2010/wordprocessingShape" mc:Ignorable="w14 w15 w16se w16cid w16 w16cex wp14">
+<w:endnotes xmlns:wpc="http://schemas.microsoft.com/office/word/2010/wordprocessingCanvas" xmlns:cx="http://schemas.microsoft.com/office/drawing/2014/chartex" xmlns:cx1="http://schemas.microsoft.com/office/drawing/2015/9/8/chartex" xmlns:cx2="http://schemas.microsoft.com/office/drawing/2015/10/21/chartex" xmlns:cx3="http://schemas.microsoft.com/office/drawing/2016/5/9/chartex" xmlns:cx4="http://schemas.microsoft.com/office/drawing/2016/5/10/chartex" xmlns:cx5="http://schemas.microsoft.com/office/drawing/2016/5/11/chartex" xmlns:cx6="http://schemas.microsoft.com/office/drawing/2016/5/12/chartex" xmlns:cx7="http://schemas.microsoft.com/office/drawing/2016/5/13/chartex" xmlns:cx8="http://schemas.microsoft.com/office/drawing/2016/5/14/chartex" xmlns:mc="http://schemas.openxmlformats.org/markup-compatibility/2006" xmlns:aink="http://schemas.microsoft.com/office/drawing/2016/ink" xmlns:am3d="http://schemas.microsoft.com/office/drawing/2017/model3d" xmlns:o="urn:schemas-microsoft-com:office:office" xmlns:r="http://schemas.openxmlformats.org/officeDocument/2006/relationships" xmlns:m="http://schemas.openxmlformats.org/officeDocument/2006/math" xmlns:v="urn:schemas-microsoft-com:vml" xmlns:wp14="http://schemas.microsoft.com/office/word/2010/wordprocessingDrawing" xmlns:wp="http://schemas.openxmlformats.org/drawingml/2006/wordprocessingDrawing" xmlns:w10="urn:schemas-microsoft-com:office:word" xmlns:w="http://schemas.openxmlformats.org/wordprocessingml/2006/main" xmlns:w14="http://schemas.microsoft.com/office/word/2010/wordml" xmlns:w15="http://schemas.microsoft.com/office/word/2012/wordml" xmlns:w16cex="http://schemas.microsoft.com/office/word/2018/wordml/cex" xmlns:w16cid="http://schemas.microsoft.com/office/word/2016/wordml/cid" xmlns:w16="http://schemas.microsoft.com/office/word/2018/wordml" xmlns:w16sdtdh="http://schemas.microsoft.com/office/word/2020/wordml/sdtdatahash" xmlns:w16se="http://schemas.microsoft.com/office/word/2015/wordml/symex" xmlns:wpg="http://schemas.microsoft.com/office/word/2010/wordprocessingGroup" xmlns:wpi="http://schemas.microsoft.com/office/word/2010/wordprocessingInk" xmlns:wne="http://schemas.microsoft.com/office/word/2006/wordml" xmlns:wps="http://schemas.microsoft.com/office/word/2010/wordprocessingShape" mc:Ignorable="w14 w15 w16se w16cid w16 w16cex w16sdtdh wp14">
   <w:endnote w:type="separator" w:id="-1">
     <w:p>
       <w:pPr>
@@ -14835,7 +14689,7 @@
 </file>
 
 <file path=word/footer1.xml><?xml version="1.0" encoding="utf-8"?>
-<w:ftr xmlns:wpc="http://schemas.microsoft.com/office/word/2010/wordprocessingCanvas" xmlns:cx="http://schemas.microsoft.com/office/drawing/2014/chartex" xmlns:cx1="http://schemas.microsoft.com/office/drawing/2015/9/8/chartex" xmlns:cx2="http://schemas.microsoft.com/office/drawing/2015/10/21/chartex" xmlns:cx3="http://schemas.microsoft.com/office/drawing/2016/5/9/chartex" xmlns:cx4="http://schemas.microsoft.com/office/drawing/2016/5/10/chartex" xmlns:cx5="http://schemas.microsoft.com/office/drawing/2016/5/11/chartex" xmlns:cx6="http://schemas.microsoft.com/office/drawing/2016/5/12/chartex" xmlns:cx7="http://schemas.microsoft.com/office/drawing/2016/5/13/chartex" xmlns:cx8="http://schemas.microsoft.com/office/drawing/2016/5/14/chartex" xmlns:mc="http://schemas.openxmlformats.org/markup-compatibility/2006" xmlns:aink="http://schemas.microsoft.com/office/drawing/2016/ink" xmlns:am3d="http://schemas.microsoft.com/office/drawing/2017/model3d" xmlns:o="urn:schemas-microsoft-com:office:office" xmlns:r="http://schemas.openxmlformats.org/officeDocument/2006/relationships" xmlns:m="http://schemas.openxmlformats.org/officeDocument/2006/math" xmlns:v="urn:schemas-microsoft-com:vml" xmlns:wp14="http://schemas.microsoft.com/office/word/2010/wordprocessingDrawing" xmlns:wp="http://schemas.openxmlformats.org/drawingml/2006/wordprocessingDrawing" xmlns:w10="urn:schemas-microsoft-com:office:word" xmlns:w="http://schemas.openxmlformats.org/wordprocessingml/2006/main" xmlns:w14="http://schemas.microsoft.com/office/word/2010/wordml" xmlns:w15="http://schemas.microsoft.com/office/word/2012/wordml" xmlns:w16cex="http://schemas.microsoft.com/office/word/2018/wordml/cex" xmlns:w16cid="http://schemas.microsoft.com/office/word/2016/wordml/cid" xmlns:w16="http://schemas.microsoft.com/office/word/2018/wordml" xmlns:w16se="http://schemas.microsoft.com/office/word/2015/wordml/symex" xmlns:wpg="http://schemas.microsoft.com/office/word/2010/wordprocessingGroup" xmlns:wpi="http://schemas.microsoft.com/office/word/2010/wordprocessingInk" xmlns:wne="http://schemas.microsoft.com/office/word/2006/wordml" xmlns:wps="http://schemas.microsoft.com/office/word/2010/wordprocessingShape" mc:Ignorable="w14 w15 w16se w16cid w16 w16cex wp14">
+<w:ftr xmlns:wpc="http://schemas.microsoft.com/office/word/2010/wordprocessingCanvas" xmlns:cx="http://schemas.microsoft.com/office/drawing/2014/chartex" xmlns:cx1="http://schemas.microsoft.com/office/drawing/2015/9/8/chartex" xmlns:cx2="http://schemas.microsoft.com/office/drawing/2015/10/21/chartex" xmlns:cx3="http://schemas.microsoft.com/office/drawing/2016/5/9/chartex" xmlns:cx4="http://schemas.microsoft.com/office/drawing/2016/5/10/chartex" xmlns:cx5="http://schemas.microsoft.com/office/drawing/2016/5/11/chartex" xmlns:cx6="http://schemas.microsoft.com/office/drawing/2016/5/12/chartex" xmlns:cx7="http://schemas.microsoft.com/office/drawing/2016/5/13/chartex" xmlns:cx8="http://schemas.microsoft.com/office/drawing/2016/5/14/chartex" xmlns:mc="http://schemas.openxmlformats.org/markup-compatibility/2006" xmlns:aink="http://schemas.microsoft.com/office/drawing/2016/ink" xmlns:am3d="http://schemas.microsoft.com/office/drawing/2017/model3d" xmlns:o="urn:schemas-microsoft-com:office:office" xmlns:r="http://schemas.openxmlformats.org/officeDocument/2006/relationships" xmlns:m="http://schemas.openxmlformats.org/officeDocument/2006/math" xmlns:v="urn:schemas-microsoft-com:vml" xmlns:wp14="http://schemas.microsoft.com/office/word/2010/wordprocessingDrawing" xmlns:wp="http://schemas.openxmlformats.org/drawingml/2006/wordprocessingDrawing" xmlns:w10="urn:schemas-microsoft-com:office:word" xmlns:w="http://schemas.openxmlformats.org/wordprocessingml/2006/main" xmlns:w14="http://schemas.microsoft.com/office/word/2010/wordml" xmlns:w15="http://schemas.microsoft.com/office/word/2012/wordml" xmlns:w16cex="http://schemas.microsoft.com/office/word/2018/wordml/cex" xmlns:w16cid="http://schemas.microsoft.com/office/word/2016/wordml/cid" xmlns:w16="http://schemas.microsoft.com/office/word/2018/wordml" xmlns:w16sdtdh="http://schemas.microsoft.com/office/word/2020/wordml/sdtdatahash" xmlns:w16se="http://schemas.microsoft.com/office/word/2015/wordml/symex" xmlns:wpg="http://schemas.microsoft.com/office/word/2010/wordprocessingGroup" xmlns:wpi="http://schemas.microsoft.com/office/word/2010/wordprocessingInk" xmlns:wne="http://schemas.microsoft.com/office/word/2006/wordml" xmlns:wps="http://schemas.microsoft.com/office/word/2010/wordprocessingShape" mc:Ignorable="w14 w15 w16se w16cid w16 w16cex w16sdtdh wp14">
   <w:sdt>
     <w:sdtPr>
       <w:id w:val="743227166"/>
@@ -14965,7 +14819,7 @@
 </file>
 
 <file path=word/footnotes.xml><?xml version="1.0" encoding="utf-8"?>
-<w:footnotes xmlns:wpc="http://schemas.microsoft.com/office/word/2010/wordprocessingCanvas" xmlns:cx="http://schemas.microsoft.com/office/drawing/2014/chartex" xmlns:cx1="http://schemas.microsoft.com/office/drawing/2015/9/8/chartex" xmlns:cx2="http://schemas.microsoft.com/office/drawing/2015/10/21/chartex" xmlns:cx3="http://schemas.microsoft.com/office/drawing/2016/5/9/chartex" xmlns:cx4="http://schemas.microsoft.com/office/drawing/2016/5/10/chartex" xmlns:cx5="http://schemas.microsoft.com/office/drawing/2016/5/11/chartex" xmlns:cx6="http://schemas.microsoft.com/office/drawing/2016/5/12/chartex" xmlns:cx7="http://schemas.microsoft.com/office/drawing/2016/5/13/chartex" xmlns:cx8="http://schemas.microsoft.com/office/drawing/2016/5/14/chartex" xmlns:mc="http://schemas.openxmlformats.org/markup-compatibility/2006" xmlns:aink="http://schemas.microsoft.com/office/drawing/2016/ink" xmlns:am3d="http://schemas.microsoft.com/office/drawing/2017/model3d" xmlns:o="urn:schemas-microsoft-com:office:office" xmlns:r="http://schemas.openxmlformats.org/officeDocument/2006/relationships" xmlns:m="http://schemas.openxmlformats.org/officeDocument/2006/math" xmlns:v="urn:schemas-microsoft-com:vml" xmlns:wp14="http://schemas.microsoft.com/office/word/2010/wordprocessingDrawing" xmlns:wp="http://schemas.openxmlformats.org/drawingml/2006/wordprocessingDrawing" xmlns:w10="urn:schemas-microsoft-com:office:word" xmlns:w="http://schemas.openxmlformats.org/wordprocessingml/2006/main" xmlns:w14="http://schemas.microsoft.com/office/word/2010/wordml" xmlns:w15="http://schemas.microsoft.com/office/word/2012/wordml" xmlns:w16cex="http://schemas.microsoft.com/office/word/2018/wordml/cex" xmlns:w16cid="http://schemas.microsoft.com/office/word/2016/wordml/cid" xmlns:w16="http://schemas.microsoft.com/office/word/2018/wordml" xmlns:w16se="http://schemas.microsoft.com/office/word/2015/wordml/symex" xmlns:wpg="http://schemas.microsoft.com/office/word/2010/wordprocessingGroup" xmlns:wpi="http://schemas.microsoft.com/office/word/2010/wordprocessingInk" xmlns:wne="http://schemas.microsoft.com/office/word/2006/wordml" xmlns:wps="http://schemas.microsoft.com/office/word/2010/wordprocessingShape" mc:Ignorable="w14 w15 w16se w16cid w16 w16cex wp14">
+<w:footnotes xmlns:wpc="http://schemas.microsoft.com/office/word/2010/wordprocessingCanvas" xmlns:cx="http://schemas.microsoft.com/office/drawing/2014/chartex" xmlns:cx1="http://schemas.microsoft.com/office/drawing/2015/9/8/chartex" xmlns:cx2="http://schemas.microsoft.com/office/drawing/2015/10/21/chartex" xmlns:cx3="http://schemas.microsoft.com/office/drawing/2016/5/9/chartex" xmlns:cx4="http://schemas.microsoft.com/office/drawing/2016/5/10/chartex" xmlns:cx5="http://schemas.microsoft.com/office/drawing/2016/5/11/chartex" xmlns:cx6="http://schemas.microsoft.com/office/drawing/2016/5/12/chartex" xmlns:cx7="http://schemas.microsoft.com/office/drawing/2016/5/13/chartex" xmlns:cx8="http://schemas.microsoft.com/office/drawing/2016/5/14/chartex" xmlns:mc="http://schemas.openxmlformats.org/markup-compatibility/2006" xmlns:aink="http://schemas.microsoft.com/office/drawing/2016/ink" xmlns:am3d="http://schemas.microsoft.com/office/drawing/2017/model3d" xmlns:o="urn:schemas-microsoft-com:office:office" xmlns:r="http://schemas.openxmlformats.org/officeDocument/2006/relationships" xmlns:m="http://schemas.openxmlformats.org/officeDocument/2006/math" xmlns:v="urn:schemas-microsoft-com:vml" xmlns:wp14="http://schemas.microsoft.com/office/word/2010/wordprocessingDrawing" xmlns:wp="http://schemas.openxmlformats.org/drawingml/2006/wordprocessingDrawing" xmlns:w10="urn:schemas-microsoft-com:office:word" xmlns:w="http://schemas.openxmlformats.org/wordprocessingml/2006/main" xmlns:w14="http://schemas.microsoft.com/office/word/2010/wordml" xmlns:w15="http://schemas.microsoft.com/office/word/2012/wordml" xmlns:w16cex="http://schemas.microsoft.com/office/word/2018/wordml/cex" xmlns:w16cid="http://schemas.microsoft.com/office/word/2016/wordml/cid" xmlns:w16="http://schemas.microsoft.com/office/word/2018/wordml" xmlns:w16sdtdh="http://schemas.microsoft.com/office/word/2020/wordml/sdtdatahash" xmlns:w16se="http://schemas.microsoft.com/office/word/2015/wordml/symex" xmlns:wpg="http://schemas.microsoft.com/office/word/2010/wordprocessingGroup" xmlns:wpi="http://schemas.microsoft.com/office/word/2010/wordprocessingInk" xmlns:wne="http://schemas.microsoft.com/office/word/2006/wordml" xmlns:wps="http://schemas.microsoft.com/office/word/2010/wordprocessingShape" mc:Ignorable="w14 w15 w16se w16cid w16 w16cex w16sdtdh wp14">
   <w:footnote w:type="separator" w:id="-1">
     <w:p>
       <w:pPr>
@@ -14990,7 +14844,7 @@
 </file>
 
 <file path=word/header1.xml><?xml version="1.0" encoding="utf-8"?>
-<w:hdr xmlns:wpc="http://schemas.microsoft.com/office/word/2010/wordprocessingCanvas" xmlns:cx="http://schemas.microsoft.com/office/drawing/2014/chartex" xmlns:cx1="http://schemas.microsoft.com/office/drawing/2015/9/8/chartex" xmlns:cx2="http://schemas.microsoft.com/office/drawing/2015/10/21/chartex" xmlns:cx3="http://schemas.microsoft.com/office/drawing/2016/5/9/chartex" xmlns:cx4="http://schemas.microsoft.com/office/drawing/2016/5/10/chartex" xmlns:cx5="http://schemas.microsoft.com/office/drawing/2016/5/11/chartex" xmlns:cx6="http://schemas.microsoft.com/office/drawing/2016/5/12/chartex" xmlns:cx7="http://schemas.microsoft.com/office/drawing/2016/5/13/chartex" xmlns:cx8="http://schemas.microsoft.com/office/drawing/2016/5/14/chartex" xmlns:mc="http://schemas.openxmlformats.org/markup-compatibility/2006" xmlns:aink="http://schemas.microsoft.com/office/drawing/2016/ink" xmlns:am3d="http://schemas.microsoft.com/office/drawing/2017/model3d" xmlns:o="urn:schemas-microsoft-com:office:office" xmlns:r="http://schemas.openxmlformats.org/officeDocument/2006/relationships" xmlns:m="http://schemas.openxmlformats.org/officeDocument/2006/math" xmlns:v="urn:schemas-microsoft-com:vml" xmlns:wp14="http://schemas.microsoft.com/office/word/2010/wordprocessingDrawing" xmlns:wp="http://schemas.openxmlformats.org/drawingml/2006/wordprocessingDrawing" xmlns:w10="urn:schemas-microsoft-com:office:word" xmlns:w="http://schemas.openxmlformats.org/wordprocessingml/2006/main" xmlns:w14="http://schemas.microsoft.com/office/word/2010/wordml" xmlns:w15="http://schemas.microsoft.com/office/word/2012/wordml" xmlns:w16cex="http://schemas.microsoft.com/office/word/2018/wordml/cex" xmlns:w16cid="http://schemas.microsoft.com/office/word/2016/wordml/cid" xmlns:w16="http://schemas.microsoft.com/office/word/2018/wordml" xmlns:w16se="http://schemas.microsoft.com/office/word/2015/wordml/symex" xmlns:wpg="http://schemas.microsoft.com/office/word/2010/wordprocessingGroup" xmlns:wpi="http://schemas.microsoft.com/office/word/2010/wordprocessingInk" xmlns:wne="http://schemas.microsoft.com/office/word/2006/wordml" xmlns:wps="http://schemas.microsoft.com/office/word/2010/wordprocessingShape" mc:Ignorable="w14 w15 w16se w16cid w16 w16cex wp14">
+<w:hdr xmlns:wpc="http://schemas.microsoft.com/office/word/2010/wordprocessingCanvas" xmlns:cx="http://schemas.microsoft.com/office/drawing/2014/chartex" xmlns:cx1="http://schemas.microsoft.com/office/drawing/2015/9/8/chartex" xmlns:cx2="http://schemas.microsoft.com/office/drawing/2015/10/21/chartex" xmlns:cx3="http://schemas.microsoft.com/office/drawing/2016/5/9/chartex" xmlns:cx4="http://schemas.microsoft.com/office/drawing/2016/5/10/chartex" xmlns:cx5="http://schemas.microsoft.com/office/drawing/2016/5/11/chartex" xmlns:cx6="http://schemas.microsoft.com/office/drawing/2016/5/12/chartex" xmlns:cx7="http://schemas.microsoft.com/office/drawing/2016/5/13/chartex" xmlns:cx8="http://schemas.microsoft.com/office/drawing/2016/5/14/chartex" xmlns:mc="http://schemas.openxmlformats.org/markup-compatibility/2006" xmlns:aink="http://schemas.microsoft.com/office/drawing/2016/ink" xmlns:am3d="http://schemas.microsoft.com/office/drawing/2017/model3d" xmlns:o="urn:schemas-microsoft-com:office:office" xmlns:r="http://schemas.openxmlformats.org/officeDocument/2006/relationships" xmlns:m="http://schemas.openxmlformats.org/officeDocument/2006/math" xmlns:v="urn:schemas-microsoft-com:vml" xmlns:wp14="http://schemas.microsoft.com/office/word/2010/wordprocessingDrawing" xmlns:wp="http://schemas.openxmlformats.org/drawingml/2006/wordprocessingDrawing" xmlns:w10="urn:schemas-microsoft-com:office:word" xmlns:w="http://schemas.openxmlformats.org/wordprocessingml/2006/main" xmlns:w14="http://schemas.microsoft.com/office/word/2010/wordml" xmlns:w15="http://schemas.microsoft.com/office/word/2012/wordml" xmlns:w16cex="http://schemas.microsoft.com/office/word/2018/wordml/cex" xmlns:w16cid="http://schemas.microsoft.com/office/word/2016/wordml/cid" xmlns:w16="http://schemas.microsoft.com/office/word/2018/wordml" xmlns:w16sdtdh="http://schemas.microsoft.com/office/word/2020/wordml/sdtdatahash" xmlns:w16se="http://schemas.microsoft.com/office/word/2015/wordml/symex" xmlns:wpg="http://schemas.microsoft.com/office/word/2010/wordprocessingGroup" xmlns:wpi="http://schemas.microsoft.com/office/word/2010/wordprocessingInk" xmlns:wne="http://schemas.microsoft.com/office/word/2006/wordml" xmlns:wps="http://schemas.microsoft.com/office/word/2010/wordprocessingShape" mc:Ignorable="w14 w15 w16se w16cid w16 w16cex w16sdtdh wp14">
   <w:p>
     <w:pPr>
       <w:pStyle w:val="Header"/>
@@ -15007,7 +14861,7 @@
 </file>
 
 <file path=word/numbering.xml><?xml version="1.0" encoding="utf-8"?>
-<w:numbering xmlns:wpc="http://schemas.microsoft.com/office/word/2010/wordprocessingCanvas" xmlns:cx="http://schemas.microsoft.com/office/drawing/2014/chartex" xmlns:cx1="http://schemas.microsoft.com/office/drawing/2015/9/8/chartex" xmlns:cx2="http://schemas.microsoft.com/office/drawing/2015/10/21/chartex" xmlns:cx3="http://schemas.microsoft.com/office/drawing/2016/5/9/chartex" xmlns:cx4="http://schemas.microsoft.com/office/drawing/2016/5/10/chartex" xmlns:cx5="http://schemas.microsoft.com/office/drawing/2016/5/11/chartex" xmlns:cx6="http://schemas.microsoft.com/office/drawing/2016/5/12/chartex" xmlns:cx7="http://schemas.microsoft.com/office/drawing/2016/5/13/chartex" xmlns:cx8="http://schemas.microsoft.com/office/drawing/2016/5/14/chartex" xmlns:mc="http://schemas.openxmlformats.org/markup-compatibility/2006" xmlns:aink="http://schemas.microsoft.com/office/drawing/2016/ink" xmlns:am3d="http://schemas.microsoft.com/office/drawing/2017/model3d" xmlns:o="urn:schemas-microsoft-com:office:office" xmlns:r="http://schemas.openxmlformats.org/officeDocument/2006/relationships" xmlns:m="http://schemas.openxmlformats.org/officeDocument/2006/math" xmlns:v="urn:schemas-microsoft-com:vml" xmlns:wp14="http://schemas.microsoft.com/office/word/2010/wordprocessingDrawing" xmlns:wp="http://schemas.openxmlformats.org/drawingml/2006/wordprocessingDrawing" xmlns:w10="urn:schemas-microsoft-com:office:word" xmlns:w="http://schemas.openxmlformats.org/wordprocessingml/2006/main" xmlns:w14="http://schemas.microsoft.com/office/word/2010/wordml" xmlns:w15="http://schemas.microsoft.com/office/word/2012/wordml" xmlns:w16cex="http://schemas.microsoft.com/office/word/2018/wordml/cex" xmlns:w16cid="http://schemas.microsoft.com/office/word/2016/wordml/cid" xmlns:w16="http://schemas.microsoft.com/office/word/2018/wordml" xmlns:w16se="http://schemas.microsoft.com/office/word/2015/wordml/symex" xmlns:wpg="http://schemas.microsoft.com/office/word/2010/wordprocessingGroup" xmlns:wpi="http://schemas.microsoft.com/office/word/2010/wordprocessingInk" xmlns:wne="http://schemas.microsoft.com/office/word/2006/wordml" xmlns:wps="http://schemas.microsoft.com/office/word/2010/wordprocessingShape" mc:Ignorable="w14 w15 w16se w16cid w16 w16cex wp14">
+<w:numbering xmlns:wpc="http://schemas.microsoft.com/office/word/2010/wordprocessingCanvas" xmlns:cx="http://schemas.microsoft.com/office/drawing/2014/chartex" xmlns:cx1="http://schemas.microsoft.com/office/drawing/2015/9/8/chartex" xmlns:cx2="http://schemas.microsoft.com/office/drawing/2015/10/21/chartex" xmlns:cx3="http://schemas.microsoft.com/office/drawing/2016/5/9/chartex" xmlns:cx4="http://schemas.microsoft.com/office/drawing/2016/5/10/chartex" xmlns:cx5="http://schemas.microsoft.com/office/drawing/2016/5/11/chartex" xmlns:cx6="http://schemas.microsoft.com/office/drawing/2016/5/12/chartex" xmlns:cx7="http://schemas.microsoft.com/office/drawing/2016/5/13/chartex" xmlns:cx8="http://schemas.microsoft.com/office/drawing/2016/5/14/chartex" xmlns:mc="http://schemas.openxmlformats.org/markup-compatibility/2006" xmlns:aink="http://schemas.microsoft.com/office/drawing/2016/ink" xmlns:am3d="http://schemas.microsoft.com/office/drawing/2017/model3d" xmlns:o="urn:schemas-microsoft-com:office:office" xmlns:r="http://schemas.openxmlformats.org/officeDocument/2006/relationships" xmlns:m="http://schemas.openxmlformats.org/officeDocument/2006/math" xmlns:v="urn:schemas-microsoft-com:vml" xmlns:wp14="http://schemas.microsoft.com/office/word/2010/wordprocessingDrawing" xmlns:wp="http://schemas.openxmlformats.org/drawingml/2006/wordprocessingDrawing" xmlns:w10="urn:schemas-microsoft-com:office:word" xmlns:w="http://schemas.openxmlformats.org/wordprocessingml/2006/main" xmlns:w14="http://schemas.microsoft.com/office/word/2010/wordml" xmlns:w15="http://schemas.microsoft.com/office/word/2012/wordml" xmlns:w16cex="http://schemas.microsoft.com/office/word/2018/wordml/cex" xmlns:w16cid="http://schemas.microsoft.com/office/word/2016/wordml/cid" xmlns:w16="http://schemas.microsoft.com/office/word/2018/wordml" xmlns:w16sdtdh="http://schemas.microsoft.com/office/word/2020/wordml/sdtdatahash" xmlns:w16se="http://schemas.microsoft.com/office/word/2015/wordml/symex" xmlns:wpg="http://schemas.microsoft.com/office/word/2010/wordprocessingGroup" xmlns:wpi="http://schemas.microsoft.com/office/word/2010/wordprocessingInk" xmlns:wne="http://schemas.microsoft.com/office/word/2006/wordml" xmlns:wps="http://schemas.microsoft.com/office/word/2010/wordprocessingShape" mc:Ignorable="w14 w15 w16se w16cid w16 w16cex w16sdtdh wp14">
   <w:abstractNum w:abstractNumId="0" w15:restartNumberingAfterBreak="0">
     <w:nsid w:val="03F15A62"/>
     <w:multiLevelType w:val="hybridMultilevel"/>
@@ -15988,7 +15842,7 @@
 </file>
 
 <file path=word/styles.xml><?xml version="1.0" encoding="utf-8"?>
-<w:styles xmlns:mc="http://schemas.openxmlformats.org/markup-compatibility/2006" xmlns:r="http://schemas.openxmlformats.org/officeDocument/2006/relationships" xmlns:w="http://schemas.openxmlformats.org/wordprocessingml/2006/main" xmlns:w14="http://schemas.microsoft.com/office/word/2010/wordml" xmlns:w15="http://schemas.microsoft.com/office/word/2012/wordml" xmlns:w16cex="http://schemas.microsoft.com/office/word/2018/wordml/cex" xmlns:w16cid="http://schemas.microsoft.com/office/word/2016/wordml/cid" xmlns:w16="http://schemas.microsoft.com/office/word/2018/wordml" xmlns:w16se="http://schemas.microsoft.com/office/word/2015/wordml/symex" mc:Ignorable="w14 w15 w16se w16cid w16 w16cex">
+<w:styles xmlns:mc="http://schemas.openxmlformats.org/markup-compatibility/2006" xmlns:r="http://schemas.openxmlformats.org/officeDocument/2006/relationships" xmlns:w="http://schemas.openxmlformats.org/wordprocessingml/2006/main" xmlns:w14="http://schemas.microsoft.com/office/word/2010/wordml" xmlns:w15="http://schemas.microsoft.com/office/word/2012/wordml" xmlns:w16cex="http://schemas.microsoft.com/office/word/2018/wordml/cex" xmlns:w16cid="http://schemas.microsoft.com/office/word/2016/wordml/cid" xmlns:w16="http://schemas.microsoft.com/office/word/2018/wordml" xmlns:w16sdtdh="http://schemas.microsoft.com/office/word/2020/wordml/sdtdatahash" xmlns:w16se="http://schemas.microsoft.com/office/word/2015/wordml/symex" mc:Ignorable="w14 w15 w16se w16cid w16 w16cex w16sdtdh">
   <w:docDefaults>
     <w:rPrDefault>
       <w:rPr>

</xml_diff>